<commit_message>
added new Tables for (Fixed Rate Account)
</commit_message>
<xml_diff>
--- a/DOC/Fixed rate account.docx
+++ b/DOC/Fixed rate account.docx
@@ -197,7 +197,7 @@
           </w:tcPr>
           <w:p>
             <w:r>
-              <w:t>SIMPLELOAN</w:t>
+              <w:t>FIXRATE</w:t>
             </w:r>
           </w:p>
         </w:tc>
@@ -330,8 +330,6 @@
             <w:tcW w:w="4743" w:type="dxa"/>
           </w:tcPr>
           <w:p>
-            <w:bookmarkStart w:id="0" w:name="_GoBack"/>
-            <w:bookmarkEnd w:id="0"/>
             <w:r>
               <w:t>description for the account</w:t>
             </w:r>
@@ -358,7 +356,13 @@
               <w:t xml:space="preserve">The creation date of the account, it could be less than or equal the open date, however </w:t>
             </w:r>
             <w:r>
-              <w:t>at that date, nothing really occurs other than marking a new account that will be opened on the open date</w:t>
+              <w:t xml:space="preserve">at that date, nothing really occurs other than marking a new account that will be </w:t>
+            </w:r>
+            <w:r>
+              <w:t>active</w:t>
+            </w:r>
+            <w:r>
+              <w:t xml:space="preserve"> on the open date</w:t>
             </w:r>
           </w:p>
         </w:tc>
@@ -558,7 +562,15 @@
           </w:tcPr>
           <w:p>
             <w:r>
-              <w:t>list of settlement dates</w:t>
+              <w:t xml:space="preserve">list of settlement </w:t>
+            </w:r>
+            <w:bookmarkStart w:id="0" w:name="_GoBack"/>
+            <w:r>
+              <w:t>date</w:t>
+            </w:r>
+            <w:bookmarkEnd w:id="0"/>
+            <w:r>
+              <w:t>s</w:t>
             </w:r>
           </w:p>
         </w:tc>

</xml_diff>